<commit_message>
Pequena alteração na data de duração do portfólio
</commit_message>
<xml_diff>
--- a/TAPP Portfolio/2_TAPP.docx
+++ b/TAPP Portfolio/2_TAPP.docx
@@ -4,7 +4,7 @@
   <w:body>
     <w:tbl>
       <w:tblPr>
-        <w:tblStyle w:val="TableGrid"/>
+        <w:tblStyle w:val="Tabelacomgrade"/>
         <w:tblW w:w="0" w:type="auto"/>
         <w:tblInd w:w="-1134" w:type="dxa"/>
         <w:tblLayout w:type="fixed"/>
@@ -250,7 +250,15 @@
                 <w:szCs w:val="22"/>
                 <w:lang w:val="pt-BR"/>
               </w:rPr>
-              <w:t>25</w:t>
+              <w:t>2</w:t>
+            </w:r>
+            <w:r>
+              <w:rPr>
+                <w:rFonts w:asciiTheme="minorHAnsi" w:hAnsiTheme="minorHAnsi" w:cstheme="minorHAnsi"/>
+                <w:szCs w:val="22"/>
+                <w:lang w:val="pt-BR"/>
+              </w:rPr>
+              <w:t>4</w:t>
             </w:r>
           </w:p>
         </w:tc>
@@ -282,7 +290,15 @@
                 <w:szCs w:val="22"/>
                 <w:lang w:val="pt-BR"/>
               </w:rPr>
-              <w:t>25</w:t>
+              <w:t>2</w:t>
+            </w:r>
+            <w:r>
+              <w:rPr>
+                <w:rFonts w:asciiTheme="minorHAnsi" w:hAnsiTheme="minorHAnsi" w:cstheme="minorHAnsi"/>
+                <w:szCs w:val="22"/>
+                <w:lang w:val="pt-BR"/>
+              </w:rPr>
+              <w:t>7</w:t>
             </w:r>
           </w:p>
         </w:tc>
@@ -455,7 +471,7 @@
           </w:tcPr>
           <w:p>
             <w:pPr>
-              <w:pStyle w:val="ListParagraph"/>
+              <w:pStyle w:val="PargrafodaLista"/>
               <w:numPr>
                 <w:ilvl w:val="0"/>
                 <w:numId w:val="1"/>
@@ -509,7 +525,7 @@
           </w:p>
           <w:p>
             <w:pPr>
-              <w:pStyle w:val="ListParagraph"/>
+              <w:pStyle w:val="PargrafodaLista"/>
               <w:numPr>
                 <w:ilvl w:val="0"/>
                 <w:numId w:val="1"/>
@@ -571,7 +587,7 @@
           </w:p>
           <w:p>
             <w:pPr>
-              <w:pStyle w:val="ListParagraph"/>
+              <w:pStyle w:val="PargrafodaLista"/>
               <w:numPr>
                 <w:ilvl w:val="0"/>
                 <w:numId w:val="1"/>
@@ -649,7 +665,7 @@
           </w:p>
           <w:p>
             <w:pPr>
-              <w:pStyle w:val="ListParagraph"/>
+              <w:pStyle w:val="PargrafodaLista"/>
               <w:numPr>
                 <w:ilvl w:val="0"/>
                 <w:numId w:val="1"/>
@@ -1049,14 +1065,14 @@
     </w:p>
     <w:tbl>
       <w:tblPr>
-        <w:tblStyle w:val="TableGrid"/>
+        <w:tblStyle w:val="Tabelacomgrade"/>
         <w:tblW w:w="0" w:type="auto"/>
         <w:tblInd w:w="-1134" w:type="dxa"/>
         <w:tblLook w:val="04A0" w:firstRow="1" w:lastRow="0" w:firstColumn="1" w:lastColumn="0" w:noHBand="0" w:noVBand="1"/>
       </w:tblPr>
       <w:tblGrid>
-        <w:gridCol w:w="5478"/>
-        <w:gridCol w:w="5478"/>
+        <w:gridCol w:w="5453"/>
+        <w:gridCol w:w="5452"/>
       </w:tblGrid>
       <w:tr>
         <w:trPr>
@@ -1526,13 +1542,13 @@
     </w:p>
     <w:tbl>
       <w:tblPr>
-        <w:tblStyle w:val="TableGrid"/>
+        <w:tblStyle w:val="Tabelacomgrade"/>
         <w:tblW w:w="0" w:type="auto"/>
         <w:tblInd w:w="-1134" w:type="dxa"/>
         <w:tblLook w:val="04A0" w:firstRow="1" w:lastRow="0" w:firstColumn="1" w:lastColumn="0" w:noHBand="0" w:noVBand="1"/>
       </w:tblPr>
       <w:tblGrid>
-        <w:gridCol w:w="10956"/>
+        <w:gridCol w:w="10905"/>
       </w:tblGrid>
       <w:tr>
         <w:trPr>
@@ -1610,7 +1626,6 @@
                 <w:rFonts w:asciiTheme="minorHAnsi" w:hAnsiTheme="minorHAnsi" w:cstheme="minorHAnsi"/>
                 <w:b/>
                 <w:bCs/>
-                <w:sz w:val="24"/>
                 <w:szCs w:val="24"/>
                 <w:lang w:val="pt-BR"/>
               </w:rPr>
@@ -1622,7 +1637,6 @@
                 <w:rFonts w:asciiTheme="minorHAnsi" w:hAnsiTheme="minorHAnsi" w:cstheme="minorHAnsi"/>
                 <w:b/>
                 <w:bCs/>
-                <w:sz w:val="24"/>
                 <w:szCs w:val="24"/>
                 <w:lang w:val="pt-BR"/>
               </w:rPr>
@@ -1632,7 +1646,6 @@
                 <w:rFonts w:asciiTheme="minorHAnsi" w:hAnsiTheme="minorHAnsi" w:cstheme="minorHAnsi"/>
                 <w:b/>
                 <w:bCs/>
-                <w:sz w:val="24"/>
                 <w:szCs w:val="24"/>
                 <w:lang w:val="pt-BR"/>
               </w:rPr>
@@ -1695,7 +1708,6 @@
                 <w:rFonts w:asciiTheme="minorHAnsi" w:hAnsiTheme="minorHAnsi" w:cstheme="minorHAnsi"/>
                 <w:b/>
                 <w:bCs/>
-                <w:sz w:val="24"/>
                 <w:szCs w:val="24"/>
                 <w:lang w:val="pt-BR"/>
               </w:rPr>
@@ -1705,7 +1717,6 @@
                 <w:rFonts w:asciiTheme="minorHAnsi" w:hAnsiTheme="minorHAnsi" w:cstheme="minorHAnsi"/>
                 <w:b/>
                 <w:bCs/>
-                <w:sz w:val="24"/>
                 <w:szCs w:val="24"/>
                 <w:lang w:val="pt-BR"/>
               </w:rPr>
@@ -1767,7 +1778,6 @@
                 <w:rFonts w:asciiTheme="minorHAnsi" w:hAnsiTheme="minorHAnsi" w:cstheme="minorHAnsi"/>
                 <w:b/>
                 <w:bCs/>
-                <w:sz w:val="24"/>
                 <w:szCs w:val="24"/>
                 <w:lang w:val="pt-BR"/>
               </w:rPr>
@@ -1777,7 +1787,6 @@
                 <w:rFonts w:asciiTheme="minorHAnsi" w:hAnsiTheme="minorHAnsi" w:cstheme="minorHAnsi"/>
                 <w:b/>
                 <w:bCs/>
-                <w:sz w:val="24"/>
                 <w:szCs w:val="24"/>
                 <w:lang w:val="pt-BR"/>
               </w:rPr>
@@ -1839,7 +1848,6 @@
                 <w:rFonts w:asciiTheme="minorHAnsi" w:hAnsiTheme="minorHAnsi" w:cstheme="minorHAnsi"/>
                 <w:b/>
                 <w:bCs/>
-                <w:sz w:val="24"/>
                 <w:szCs w:val="24"/>
                 <w:lang w:val="pt-BR"/>
               </w:rPr>
@@ -1849,7 +1857,6 @@
                 <w:rFonts w:asciiTheme="minorHAnsi" w:hAnsiTheme="minorHAnsi" w:cstheme="minorHAnsi"/>
                 <w:b/>
                 <w:bCs/>
-                <w:sz w:val="24"/>
                 <w:szCs w:val="24"/>
                 <w:lang w:val="pt-BR"/>
               </w:rPr>
@@ -1941,15 +1948,7 @@
                 <w:szCs w:val="22"/>
                 <w:lang w:val="pt-BR"/>
               </w:rPr>
-              <w:t>Plataforma para o desenvolvimento e gestão de requisitos, facilitando a visualização e manutenção dos projetos de Engenharia de Software e expandindo as soluções oferecidas pela GPP.</w:t>
-            </w:r>
-            <w:r>
-              <w:rPr>
-                <w:rFonts w:asciiTheme="minorHAnsi" w:hAnsiTheme="minorHAnsi" w:cstheme="minorHAnsi"/>
-                <w:szCs w:val="22"/>
-                <w:lang w:val="pt-BR"/>
-              </w:rPr>
-              <w:t xml:space="preserve"> </w:t>
+              <w:t xml:space="preserve">Plataforma para o desenvolvimento e gestão de requisitos, facilitando a visualização e manutenção dos projetos de Engenharia de Software e expandindo as soluções oferecidas pela GPP. </w:t>
             </w:r>
           </w:p>
         </w:tc>
@@ -1968,15 +1967,15 @@
     </w:p>
     <w:tbl>
       <w:tblPr>
-        <w:tblStyle w:val="TableGrid"/>
+        <w:tblStyle w:val="Tabelacomgrade"/>
         <w:tblW w:w="0" w:type="auto"/>
         <w:tblInd w:w="-1134" w:type="dxa"/>
         <w:tblLook w:val="04A0" w:firstRow="1" w:lastRow="0" w:firstColumn="1" w:lastColumn="0" w:noHBand="0" w:noVBand="1"/>
       </w:tblPr>
       <w:tblGrid>
-        <w:gridCol w:w="3652"/>
-        <w:gridCol w:w="3652"/>
-        <w:gridCol w:w="3652"/>
+        <w:gridCol w:w="3632"/>
+        <w:gridCol w:w="3632"/>
+        <w:gridCol w:w="3641"/>
       </w:tblGrid>
       <w:tr>
         <w:trPr>
@@ -2305,8 +2304,6 @@
                 <w:lang w:val="pt-BR"/>
               </w:rPr>
             </w:pPr>
-            <w:proofErr w:type="spellStart"/>
-            <w:proofErr w:type="gramStart"/>
             <w:r>
               <w:rPr>
                 <w:rStyle w:val="Hyperlink"/>
@@ -2331,8 +2328,6 @@
               </w:rPr>
               <w:t>sauro</w:t>
             </w:r>
-            <w:proofErr w:type="spellEnd"/>
-            <w:proofErr w:type="gramEnd"/>
             <w:r>
               <w:rPr>
                 <w:rStyle w:val="Hyperlink"/>
@@ -2799,14 +2794,14 @@
     </w:p>
     <w:tbl>
       <w:tblPr>
-        <w:tblStyle w:val="TableGrid"/>
+        <w:tblStyle w:val="Tabelacomgrade"/>
         <w:tblW w:w="0" w:type="auto"/>
         <w:tblInd w:w="-1134" w:type="dxa"/>
         <w:tblLook w:val="04A0" w:firstRow="1" w:lastRow="0" w:firstColumn="1" w:lastColumn="0" w:noHBand="0" w:noVBand="1"/>
       </w:tblPr>
       <w:tblGrid>
-        <w:gridCol w:w="5478"/>
-        <w:gridCol w:w="5478"/>
+        <w:gridCol w:w="5451"/>
+        <w:gridCol w:w="5454"/>
       </w:tblGrid>
       <w:tr>
         <w:trPr>
@@ -3204,14 +3199,14 @@
     </w:p>
     <w:tbl>
       <w:tblPr>
-        <w:tblStyle w:val="TableGrid"/>
+        <w:tblStyle w:val="Tabelacomgrade"/>
         <w:tblW w:w="0" w:type="auto"/>
         <w:tblInd w:w="-1134" w:type="dxa"/>
         <w:tblLook w:val="04A0" w:firstRow="1" w:lastRow="0" w:firstColumn="1" w:lastColumn="0" w:noHBand="0" w:noVBand="1"/>
       </w:tblPr>
       <w:tblGrid>
-        <w:gridCol w:w="5478"/>
-        <w:gridCol w:w="5478"/>
+        <w:gridCol w:w="5453"/>
+        <w:gridCol w:w="5452"/>
       </w:tblGrid>
       <w:tr>
         <w:trPr>
@@ -3256,7 +3251,7 @@
           </w:tcPr>
           <w:p>
             <w:pPr>
-              <w:pStyle w:val="ListParagraph"/>
+              <w:pStyle w:val="PargrafodaLista"/>
               <w:numPr>
                 <w:ilvl w:val="0"/>
                 <w:numId w:val="3"/>
@@ -3278,7 +3273,7 @@
           </w:p>
           <w:p>
             <w:pPr>
-              <w:pStyle w:val="ListParagraph"/>
+              <w:pStyle w:val="PargrafodaLista"/>
               <w:numPr>
                 <w:ilvl w:val="0"/>
                 <w:numId w:val="3"/>
@@ -3300,7 +3295,7 @@
           </w:p>
           <w:p>
             <w:pPr>
-              <w:pStyle w:val="ListParagraph"/>
+              <w:pStyle w:val="PargrafodaLista"/>
               <w:numPr>
                 <w:ilvl w:val="0"/>
                 <w:numId w:val="3"/>
@@ -3323,7 +3318,7 @@
           </w:p>
           <w:p>
             <w:pPr>
-              <w:pStyle w:val="ListParagraph"/>
+              <w:pStyle w:val="PargrafodaLista"/>
               <w:numPr>
                 <w:ilvl w:val="0"/>
                 <w:numId w:val="3"/>
@@ -3437,17 +3432,8 @@
                 <w:rFonts w:asciiTheme="minorHAnsi" w:hAnsiTheme="minorHAnsi" w:cstheme="minorHAnsi"/>
                 <w:szCs w:val="22"/>
               </w:rPr>
-              <w:t xml:space="preserve">R$ 10 </w:t>
-            </w:r>
-            <w:proofErr w:type="spellStart"/>
-            <w:r>
-              <w:rPr>
-                <w:rFonts w:asciiTheme="minorHAnsi" w:hAnsiTheme="minorHAnsi" w:cstheme="minorHAnsi"/>
-                <w:szCs w:val="22"/>
-              </w:rPr>
-              <w:t>milhões</w:t>
-            </w:r>
-            <w:proofErr w:type="spellEnd"/>
+              <w:t>R$ 10 milhões</w:t>
+            </w:r>
           </w:p>
         </w:tc>
       </w:tr>
@@ -3517,7 +3503,7 @@
           </w:tcPr>
           <w:p>
             <w:pPr>
-              <w:pStyle w:val="ListParagraph"/>
+              <w:pStyle w:val="PargrafodaLista"/>
               <w:numPr>
                 <w:ilvl w:val="0"/>
                 <w:numId w:val="5"/>
@@ -3540,7 +3526,7 @@
           </w:p>
           <w:p>
             <w:pPr>
-              <w:pStyle w:val="ListParagraph"/>
+              <w:pStyle w:val="PargrafodaLista"/>
               <w:numPr>
                 <w:ilvl w:val="0"/>
                 <w:numId w:val="5"/>
@@ -3579,7 +3565,7 @@
           </w:p>
           <w:p>
             <w:pPr>
-              <w:pStyle w:val="ListParagraph"/>
+              <w:pStyle w:val="PargrafodaLista"/>
               <w:numPr>
                 <w:ilvl w:val="0"/>
                 <w:numId w:val="5"/>
@@ -3602,7 +3588,7 @@
           </w:p>
           <w:p>
             <w:pPr>
-              <w:pStyle w:val="ListParagraph"/>
+              <w:pStyle w:val="PargrafodaLista"/>
               <w:numPr>
                 <w:ilvl w:val="0"/>
                 <w:numId w:val="5"/>
@@ -3631,7 +3617,7 @@
           </w:tcPr>
           <w:p>
             <w:pPr>
-              <w:pStyle w:val="ListParagraph"/>
+              <w:pStyle w:val="PargrafodaLista"/>
               <w:numPr>
                 <w:ilvl w:val="0"/>
                 <w:numId w:val="4"/>
@@ -3686,7 +3672,7 @@
           </w:p>
           <w:p>
             <w:pPr>
-              <w:pStyle w:val="ListParagraph"/>
+              <w:pStyle w:val="PargrafodaLista"/>
               <w:numPr>
                 <w:ilvl w:val="0"/>
                 <w:numId w:val="4"/>
@@ -3725,7 +3711,7 @@
           </w:p>
           <w:p>
             <w:pPr>
-              <w:pStyle w:val="ListParagraph"/>
+              <w:pStyle w:val="PargrafodaLista"/>
               <w:numPr>
                 <w:ilvl w:val="0"/>
                 <w:numId w:val="4"/>
@@ -3778,16 +3764,16 @@
     </w:p>
     <w:tbl>
       <w:tblPr>
-        <w:tblStyle w:val="TableGrid"/>
+        <w:tblStyle w:val="Tabelacomgrade"/>
         <w:tblW w:w="0" w:type="auto"/>
         <w:tblInd w:w="-1134" w:type="dxa"/>
         <w:tblLook w:val="04A0" w:firstRow="1" w:lastRow="0" w:firstColumn="1" w:lastColumn="0" w:noHBand="0" w:noVBand="1"/>
       </w:tblPr>
       <w:tblGrid>
-        <w:gridCol w:w="3652"/>
-        <w:gridCol w:w="2552"/>
-        <w:gridCol w:w="2693"/>
-        <w:gridCol w:w="2059"/>
+        <w:gridCol w:w="3636"/>
+        <w:gridCol w:w="2538"/>
+        <w:gridCol w:w="2682"/>
+        <w:gridCol w:w="2049"/>
       </w:tblGrid>
       <w:tr>
         <w:trPr>
@@ -4259,7 +4245,7 @@
 <w:ftr xmlns:wpc="http://schemas.microsoft.com/office/word/2010/wordprocessingCanvas" xmlns:cx="http://schemas.microsoft.com/office/drawing/2014/chartex" xmlns:cx1="http://schemas.microsoft.com/office/drawing/2015/9/8/chartex" xmlns:cx2="http://schemas.microsoft.com/office/drawing/2015/10/21/chartex" xmlns:cx3="http://schemas.microsoft.com/office/drawing/2016/5/9/chartex" xmlns:cx4="http://schemas.microsoft.com/office/drawing/2016/5/10/chartex" xmlns:cx5="http://schemas.microsoft.com/office/drawing/2016/5/11/chartex" xmlns:cx6="http://schemas.microsoft.com/office/drawing/2016/5/12/chartex" xmlns:cx7="http://schemas.microsoft.com/office/drawing/2016/5/13/chartex" xmlns:cx8="http://schemas.microsoft.com/office/drawing/2016/5/14/chartex" xmlns:mc="http://schemas.openxmlformats.org/markup-compatibility/2006" xmlns:aink="http://schemas.microsoft.com/office/drawing/2016/ink" xmlns:am3d="http://schemas.microsoft.com/office/drawing/2017/model3d" xmlns:o="urn:schemas-microsoft-com:office:office" xmlns:oel="http://schemas.microsoft.com/office/2019/extlst" xmlns:r="http://schemas.openxmlformats.org/officeDocument/2006/relationships" xmlns:m="http://schemas.openxmlformats.org/officeDocument/2006/math" xmlns:v="urn:schemas-microsoft-com:vml" xmlns:wp14="http://schemas.microsoft.com/office/word/2010/wordprocessingDrawing" xmlns:wp="http://schemas.openxmlformats.org/drawingml/2006/wordprocessingDrawing" xmlns:w10="urn:schemas-microsoft-com:office:word" xmlns:w="http://schemas.openxmlformats.org/wordprocessingml/2006/main" xmlns:w14="http://schemas.microsoft.com/office/word/2010/wordml" xmlns:w15="http://schemas.microsoft.com/office/word/2012/wordml" xmlns:w16cex="http://schemas.microsoft.com/office/word/2018/wordml/cex" xmlns:w16cid="http://schemas.microsoft.com/office/word/2016/wordml/cid" xmlns:w16="http://schemas.microsoft.com/office/word/2018/wordml" xmlns:w16du="http://schemas.microsoft.com/office/word/2023/wordml/word16du" xmlns:w16sdtdh="http://schemas.microsoft.com/office/word/2020/wordml/sdtdatahash" xmlns:w16se="http://schemas.microsoft.com/office/word/2015/wordml/symex" xmlns:wpg="http://schemas.microsoft.com/office/word/2010/wordprocessingGroup" xmlns:wpi="http://schemas.microsoft.com/office/word/2010/wordprocessingInk" xmlns:wne="http://schemas.microsoft.com/office/word/2006/wordml" xmlns:wps="http://schemas.microsoft.com/office/word/2010/wordprocessingShape" mc:Ignorable="w14 w15 w16se w16cid w16 w16cex w16sdtdh w16du wp14">
   <w:p>
     <w:pPr>
-      <w:pStyle w:val="Footer"/>
+      <w:pStyle w:val="Rodap"/>
       <w:tabs>
         <w:tab w:val="clear" w:pos="8504"/>
       </w:tabs>
@@ -4270,23 +4256,153 @@
       <w:rPr>
         <w:noProof/>
       </w:rPr>
-      <w:pict w14:anchorId="597AA46E">
-        <v:line id="Conector reto 16" o:spid="_x0000_s1026" style="position:absolute;left:0;text-align:left;z-index:251661824;visibility:visible;mso-wrap-style:square;mso-width-percent:0;mso-height-percent:0;mso-wrap-distance-left:9pt;mso-wrap-distance-top:-3e-5mm;mso-wrap-distance-right:9pt;mso-wrap-distance-bottom:-3e-5mm;mso-position-horizontal:absolute;mso-position-horizontal-relative:text;mso-position-vertical:absolute;mso-position-vertical-relative:text;mso-width-percent:0;mso-height-percent:0;mso-width-relative:page;mso-height-relative:page" from="68.25pt,225pt" to="554.25pt,225pt" o:gfxdata="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" strokecolor="#f79646" strokeweight="3pt">
-          <v:shadow on="t" color="black" opacity="22936f" origin=",.5" offset="0,.63889mm"/>
-          <o:lock v:ext="edit" shapetype="f"/>
-        </v:line>
-      </w:pict>
+      <mc:AlternateContent>
+        <mc:Choice Requires="wps">
+          <w:drawing>
+            <wp:anchor distT="4294967294" distB="4294967294" distL="114300" distR="114300" simplePos="0" relativeHeight="251661824" behindDoc="0" locked="0" layoutInCell="1" allowOverlap="1" wp14:anchorId="597AA46E" wp14:editId="40CD5B76">
+              <wp:simplePos x="0" y="0"/>
+              <wp:positionH relativeFrom="column">
+                <wp:posOffset>866775</wp:posOffset>
+              </wp:positionH>
+              <wp:positionV relativeFrom="paragraph">
+                <wp:posOffset>2857499</wp:posOffset>
+              </wp:positionV>
+              <wp:extent cx="6172200" cy="0"/>
+              <wp:effectExtent l="0" t="19050" r="0" b="38100"/>
+              <wp:wrapNone/>
+              <wp:docPr id="16" name="Conector reto 4"/>
+              <wp:cNvGraphicFramePr>
+                <a:graphicFrameLocks xmlns:a="http://schemas.openxmlformats.org/drawingml/2006/main"/>
+              </wp:cNvGraphicFramePr>
+              <a:graphic xmlns:a="http://schemas.openxmlformats.org/drawingml/2006/main">
+                <a:graphicData uri="http://schemas.microsoft.com/office/word/2010/wordprocessingShape">
+                  <wps:wsp>
+                    <wps:cNvCnPr>
+                      <a:cxnSpLocks/>
+                    </wps:cNvCnPr>
+                    <wps:spPr bwMode="auto">
+                      <a:xfrm>
+                        <a:off x="0" y="0"/>
+                        <a:ext cx="6172200" cy="0"/>
+                      </a:xfrm>
+                      <a:prstGeom prst="line">
+                        <a:avLst/>
+                      </a:prstGeom>
+                      <a:noFill/>
+                      <a:ln w="38100">
+                        <a:solidFill>
+                          <a:srgbClr val="F79646"/>
+                        </a:solidFill>
+                        <a:round/>
+                        <a:headEnd/>
+                        <a:tailEnd/>
+                      </a:ln>
+                      <a:effectLst>
+                        <a:outerShdw dist="23000" dir="5400000" rotWithShape="0">
+                          <a:srgbClr val="000000">
+                            <a:alpha val="34999"/>
+                          </a:srgbClr>
+                        </a:outerShdw>
+                      </a:effectLst>
+                    </wps:spPr>
+                    <wps:bodyPr/>
+                  </wps:wsp>
+                </a:graphicData>
+              </a:graphic>
+              <wp14:sizeRelH relativeFrom="page">
+                <wp14:pctWidth>0</wp14:pctWidth>
+              </wp14:sizeRelH>
+              <wp14:sizeRelV relativeFrom="page">
+                <wp14:pctHeight>0</wp14:pctHeight>
+              </wp14:sizeRelV>
+            </wp:anchor>
+          </w:drawing>
+        </mc:Choice>
+        <mc:Fallback>
+          <w:pict>
+            <v:line w14:anchorId="600B78D0" id="Conector reto 4" o:spid="_x0000_s1026" style="position:absolute;z-index:251661824;visibility:visible;mso-wrap-style:square;mso-width-percent:0;mso-height-percent:0;mso-wrap-distance-left:9pt;mso-wrap-distance-top:-6e-5mm;mso-wrap-distance-right:9pt;mso-wrap-distance-bottom:-6e-5mm;mso-position-horizontal:absolute;mso-position-horizontal-relative:text;mso-position-vertical:absolute;mso-position-vertical-relative:text;mso-width-percent:0;mso-height-percent:0;mso-width-relative:page;mso-height-relative:page" from="68.25pt,225pt" to="554.25pt,225pt" o:gfxdata="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" strokecolor="#f79646" strokeweight="3pt">
+              <v:shadow on="t" color="black" opacity="22936f" origin=",.5" offset="0,.63889mm"/>
+              <o:lock v:ext="edit" shapetype="f"/>
+            </v:line>
+          </w:pict>
+        </mc:Fallback>
+      </mc:AlternateContent>
     </w:r>
     <w:r>
       <w:rPr>
         <w:noProof/>
       </w:rPr>
-      <w:pict w14:anchorId="21A60329">
-        <v:line id="Conector reto 15" o:spid="_x0000_s1025" style="position:absolute;left:0;text-align:left;z-index:251651584;visibility:visible;mso-wrap-style:square;mso-width-percent:0;mso-height-percent:0;mso-wrap-distance-left:9pt;mso-wrap-distance-top:-3e-5mm;mso-wrap-distance-right:9pt;mso-wrap-distance-bottom:-3e-5mm;mso-position-horizontal:absolute;mso-position-horizontal-relative:text;mso-position-vertical:absolute;mso-position-vertical-relative:text;mso-width-percent:0;mso-height-percent:0;mso-width-relative:page;mso-height-relative:page" from="84.75pt,93.8pt" to="570.75pt,93.8pt" o:gfxdata="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" strokecolor="#f79646" strokeweight="3pt">
-          <v:shadow on="t" color="black" opacity="22936f" origin=",.5" offset="0,.63889mm"/>
-          <o:lock v:ext="edit" shapetype="f"/>
-        </v:line>
-      </w:pict>
+      <mc:AlternateContent>
+        <mc:Choice Requires="wps">
+          <w:drawing>
+            <wp:anchor distT="4294967294" distB="4294967294" distL="114300" distR="114300" simplePos="0" relativeHeight="251651584" behindDoc="0" locked="0" layoutInCell="1" allowOverlap="1" wp14:anchorId="21A60329" wp14:editId="0FC9A9AE">
+              <wp:simplePos x="0" y="0"/>
+              <wp:positionH relativeFrom="column">
+                <wp:posOffset>1076325</wp:posOffset>
+              </wp:positionH>
+              <wp:positionV relativeFrom="paragraph">
+                <wp:posOffset>1191259</wp:posOffset>
+              </wp:positionV>
+              <wp:extent cx="6172200" cy="0"/>
+              <wp:effectExtent l="0" t="19050" r="0" b="38100"/>
+              <wp:wrapNone/>
+              <wp:docPr id="15" name="Conector reto 2"/>
+              <wp:cNvGraphicFramePr>
+                <a:graphicFrameLocks xmlns:a="http://schemas.openxmlformats.org/drawingml/2006/main"/>
+              </wp:cNvGraphicFramePr>
+              <a:graphic xmlns:a="http://schemas.openxmlformats.org/drawingml/2006/main">
+                <a:graphicData uri="http://schemas.microsoft.com/office/word/2010/wordprocessingShape">
+                  <wps:wsp>
+                    <wps:cNvCnPr>
+                      <a:cxnSpLocks/>
+                    </wps:cNvCnPr>
+                    <wps:spPr bwMode="auto">
+                      <a:xfrm>
+                        <a:off x="0" y="0"/>
+                        <a:ext cx="6172200" cy="0"/>
+                      </a:xfrm>
+                      <a:prstGeom prst="line">
+                        <a:avLst/>
+                      </a:prstGeom>
+                      <a:noFill/>
+                      <a:ln w="38100">
+                        <a:solidFill>
+                          <a:srgbClr val="F79646"/>
+                        </a:solidFill>
+                        <a:round/>
+                        <a:headEnd/>
+                        <a:tailEnd/>
+                      </a:ln>
+                      <a:effectLst>
+                        <a:outerShdw dist="23000" dir="5400000" rotWithShape="0">
+                          <a:srgbClr val="000000">
+                            <a:alpha val="34999"/>
+                          </a:srgbClr>
+                        </a:outerShdw>
+                      </a:effectLst>
+                    </wps:spPr>
+                    <wps:bodyPr/>
+                  </wps:wsp>
+                </a:graphicData>
+              </a:graphic>
+              <wp14:sizeRelH relativeFrom="page">
+                <wp14:pctWidth>0</wp14:pctWidth>
+              </wp14:sizeRelH>
+              <wp14:sizeRelV relativeFrom="page">
+                <wp14:pctHeight>0</wp14:pctHeight>
+              </wp14:sizeRelV>
+            </wp:anchor>
+          </w:drawing>
+        </mc:Choice>
+        <mc:Fallback>
+          <w:pict>
+            <v:line w14:anchorId="76563851" id="Conector reto 2" o:spid="_x0000_s1026" style="position:absolute;z-index:251651584;visibility:visible;mso-wrap-style:square;mso-width-percent:0;mso-height-percent:0;mso-wrap-distance-left:9pt;mso-wrap-distance-top:-6e-5mm;mso-wrap-distance-right:9pt;mso-wrap-distance-bottom:-6e-5mm;mso-position-horizontal:absolute;mso-position-horizontal-relative:text;mso-position-vertical:absolute;mso-position-vertical-relative:text;mso-width-percent:0;mso-height-percent:0;mso-width-relative:page;mso-height-relative:page" from="84.75pt,93.8pt" to="570.75pt,93.8pt" o:gfxdata="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" strokecolor="#f79646" strokeweight="3pt">
+              <v:shadow on="t" color="black" opacity="22936f" origin=",.5" offset="0,.63889mm"/>
+              <o:lock v:ext="edit" shapetype="f"/>
+            </v:line>
+          </w:pict>
+        </mc:Fallback>
+      </mc:AlternateContent>
     </w:r>
     <w:r>
       <w:rPr>
@@ -4489,7 +4605,7 @@
   </w:p>
   <w:p>
     <w:pPr>
-      <w:pStyle w:val="Footer"/>
+      <w:pStyle w:val="Rodap"/>
       <w:ind w:left="-1134"/>
       <w:rPr>
         <w:sz w:val="18"/>
@@ -4523,7 +4639,7 @@
 <w:hdr xmlns:wpc="http://schemas.microsoft.com/office/word/2010/wordprocessingCanvas" xmlns:cx="http://schemas.microsoft.com/office/drawing/2014/chartex" xmlns:cx1="http://schemas.microsoft.com/office/drawing/2015/9/8/chartex" xmlns:cx2="http://schemas.microsoft.com/office/drawing/2015/10/21/chartex" xmlns:cx3="http://schemas.microsoft.com/office/drawing/2016/5/9/chartex" xmlns:cx4="http://schemas.microsoft.com/office/drawing/2016/5/10/chartex" xmlns:cx5="http://schemas.microsoft.com/office/drawing/2016/5/11/chartex" xmlns:cx6="http://schemas.microsoft.com/office/drawing/2016/5/12/chartex" xmlns:cx7="http://schemas.microsoft.com/office/drawing/2016/5/13/chartex" xmlns:cx8="http://schemas.microsoft.com/office/drawing/2016/5/14/chartex" xmlns:mc="http://schemas.openxmlformats.org/markup-compatibility/2006" xmlns:aink="http://schemas.microsoft.com/office/drawing/2016/ink" xmlns:am3d="http://schemas.microsoft.com/office/drawing/2017/model3d" xmlns:o="urn:schemas-microsoft-com:office:office" xmlns:oel="http://schemas.microsoft.com/office/2019/extlst" xmlns:r="http://schemas.openxmlformats.org/officeDocument/2006/relationships" xmlns:m="http://schemas.openxmlformats.org/officeDocument/2006/math" xmlns:v="urn:schemas-microsoft-com:vml" xmlns:wp14="http://schemas.microsoft.com/office/word/2010/wordprocessingDrawing" xmlns:wp="http://schemas.openxmlformats.org/drawingml/2006/wordprocessingDrawing" xmlns:w10="urn:schemas-microsoft-com:office:word" xmlns:w="http://schemas.openxmlformats.org/wordprocessingml/2006/main" xmlns:w14="http://schemas.microsoft.com/office/word/2010/wordml" xmlns:w15="http://schemas.microsoft.com/office/word/2012/wordml" xmlns:w16cex="http://schemas.microsoft.com/office/word/2018/wordml/cex" xmlns:w16cid="http://schemas.microsoft.com/office/word/2016/wordml/cid" xmlns:w16="http://schemas.microsoft.com/office/word/2018/wordml" xmlns:w16du="http://schemas.microsoft.com/office/word/2023/wordml/word16du" xmlns:w16sdtdh="http://schemas.microsoft.com/office/word/2020/wordml/sdtdatahash" xmlns:w16se="http://schemas.microsoft.com/office/word/2015/wordml/symex" xmlns:wpg="http://schemas.microsoft.com/office/word/2010/wordprocessingGroup" xmlns:wpi="http://schemas.microsoft.com/office/word/2010/wordprocessingInk" xmlns:wne="http://schemas.microsoft.com/office/word/2006/wordml" xmlns:wps="http://schemas.microsoft.com/office/word/2010/wordprocessingShape" mc:Ignorable="w14 w15 w16se w16cid w16 w16cex w16sdtdh w16du wp14">
   <w:tbl>
     <w:tblPr>
-      <w:tblStyle w:val="TableGrid"/>
+      <w:tblStyle w:val="Tabelacomgrade"/>
       <w:tblW w:w="10915" w:type="dxa"/>
       <w:tblInd w:w="-1168" w:type="dxa"/>
       <w:tblLook w:val="04A0" w:firstRow="1" w:lastRow="0" w:firstColumn="1" w:lastColumn="0" w:noHBand="0" w:noVBand="1"/>
@@ -4541,7 +4657,7 @@
         </w:tcPr>
         <w:p>
           <w:pPr>
-            <w:pStyle w:val="Header"/>
+            <w:pStyle w:val="Cabealho"/>
             <w:rPr>
               <w:rFonts w:cstheme="minorHAnsi"/>
               <w:sz w:val="24"/>
@@ -4551,7 +4667,7 @@
         </w:p>
         <w:p>
           <w:pPr>
-            <w:pStyle w:val="Header"/>
+            <w:pStyle w:val="Cabealho"/>
             <w:jc w:val="center"/>
             <w:rPr>
               <w:rFonts w:cstheme="minorHAnsi"/>
@@ -4604,7 +4720,7 @@
         </w:p>
         <w:p>
           <w:pPr>
-            <w:pStyle w:val="Header"/>
+            <w:pStyle w:val="Cabealho"/>
             <w:jc w:val="center"/>
             <w:rPr>
               <w:rFonts w:cstheme="minorHAnsi"/>
@@ -4628,7 +4744,7 @@
   </w:tbl>
   <w:p>
     <w:pPr>
-      <w:pStyle w:val="Header"/>
+      <w:pStyle w:val="Cabealho"/>
     </w:pPr>
   </w:p>
 </w:hdr>
@@ -5661,11 +5777,11 @@
       <w:lang w:val="en-US"/>
     </w:rPr>
   </w:style>
-  <w:style w:type="paragraph" w:styleId="Heading1">
+  <w:style w:type="paragraph" w:styleId="Ttulo1">
     <w:name w:val="heading 1"/>
     <w:basedOn w:val="Normal"/>
     <w:next w:val="Normal"/>
-    <w:link w:val="Heading1Char"/>
+    <w:link w:val="Ttulo1Char"/>
     <w:qFormat/>
     <w:rsid w:val="001E2E51"/>
     <w:pPr>
@@ -5683,11 +5799,11 @@
       <w:szCs w:val="32"/>
     </w:rPr>
   </w:style>
-  <w:style w:type="paragraph" w:styleId="Heading3">
+  <w:style w:type="paragraph" w:styleId="Ttulo3">
     <w:name w:val="heading 3"/>
     <w:basedOn w:val="Normal"/>
     <w:next w:val="Normal"/>
-    <w:link w:val="Heading3Char"/>
+    <w:link w:val="Ttulo3Char"/>
     <w:uiPriority w:val="9"/>
     <w:semiHidden/>
     <w:unhideWhenUsed/>
@@ -5705,11 +5821,11 @@
       <w:szCs w:val="24"/>
     </w:rPr>
   </w:style>
-  <w:style w:type="paragraph" w:styleId="Heading9">
+  <w:style w:type="paragraph" w:styleId="Ttulo9">
     <w:name w:val="heading 9"/>
     <w:basedOn w:val="Normal"/>
     <w:next w:val="Normal"/>
-    <w:link w:val="Heading9Char"/>
+    <w:link w:val="Ttulo9Char"/>
     <w:qFormat/>
     <w:rsid w:val="001E2E51"/>
     <w:pPr>
@@ -5722,12 +5838,13 @@
       <w:szCs w:val="22"/>
     </w:rPr>
   </w:style>
-  <w:style w:type="character" w:default="1" w:styleId="DefaultParagraphFont">
+  <w:style w:type="character" w:default="1" w:styleId="Fontepargpadro">
     <w:name w:val="Default Paragraph Font"/>
     <w:uiPriority w:val="1"/>
+    <w:semiHidden/>
     <w:unhideWhenUsed/>
   </w:style>
-  <w:style w:type="table" w:default="1" w:styleId="TableNormal">
+  <w:style w:type="table" w:default="1" w:styleId="Tabelanormal">
     <w:name w:val="Normal Table"/>
     <w:uiPriority w:val="99"/>
     <w:semiHidden/>
@@ -5742,16 +5859,16 @@
       </w:tblCellMar>
     </w:tblPr>
   </w:style>
-  <w:style w:type="numbering" w:default="1" w:styleId="NoList">
+  <w:style w:type="numbering" w:default="1" w:styleId="Semlista">
     <w:name w:val="No List"/>
     <w:uiPriority w:val="99"/>
     <w:semiHidden/>
     <w:unhideWhenUsed/>
   </w:style>
-  <w:style w:type="paragraph" w:styleId="Header">
+  <w:style w:type="paragraph" w:styleId="Cabealho">
     <w:name w:val="header"/>
     <w:basedOn w:val="Normal"/>
-    <w:link w:val="HeaderChar"/>
+    <w:link w:val="CabealhoChar"/>
     <w:uiPriority w:val="99"/>
     <w:unhideWhenUsed/>
     <w:rsid w:val="00B43BC2"/>
@@ -5768,17 +5885,17 @@
       <w:lang w:val="pt-BR"/>
     </w:rPr>
   </w:style>
-  <w:style w:type="character" w:customStyle="1" w:styleId="HeaderChar">
-    <w:name w:val="Header Char"/>
-    <w:basedOn w:val="DefaultParagraphFont"/>
-    <w:link w:val="Header"/>
+  <w:style w:type="character" w:customStyle="1" w:styleId="CabealhoChar">
+    <w:name w:val="Cabeçalho Char"/>
+    <w:basedOn w:val="Fontepargpadro"/>
+    <w:link w:val="Cabealho"/>
     <w:uiPriority w:val="99"/>
     <w:rsid w:val="00B43BC2"/>
   </w:style>
-  <w:style w:type="paragraph" w:styleId="Footer">
+  <w:style w:type="paragraph" w:styleId="Rodap">
     <w:name w:val="footer"/>
     <w:basedOn w:val="Normal"/>
-    <w:link w:val="FooterChar"/>
+    <w:link w:val="RodapChar"/>
     <w:uiPriority w:val="99"/>
     <w:unhideWhenUsed/>
     <w:rsid w:val="00B43BC2"/>
@@ -5795,16 +5912,16 @@
       <w:lang w:val="pt-BR"/>
     </w:rPr>
   </w:style>
-  <w:style w:type="character" w:customStyle="1" w:styleId="FooterChar">
-    <w:name w:val="Footer Char"/>
-    <w:basedOn w:val="DefaultParagraphFont"/>
-    <w:link w:val="Footer"/>
+  <w:style w:type="character" w:customStyle="1" w:styleId="RodapChar">
+    <w:name w:val="Rodapé Char"/>
+    <w:basedOn w:val="Fontepargpadro"/>
+    <w:link w:val="Rodap"/>
     <w:uiPriority w:val="99"/>
     <w:rsid w:val="00B43BC2"/>
   </w:style>
-  <w:style w:type="table" w:styleId="TableGrid">
+  <w:style w:type="table" w:styleId="Tabelacomgrade">
     <w:name w:val="Table Grid"/>
-    <w:basedOn w:val="TableNormal"/>
+    <w:basedOn w:val="Tabelanormal"/>
     <w:uiPriority w:val="59"/>
     <w:rsid w:val="00B43BC2"/>
     <w:pPr>
@@ -5821,10 +5938,10 @@
       </w:tblBorders>
     </w:tblPr>
   </w:style>
-  <w:style w:type="paragraph" w:styleId="BalloonText">
+  <w:style w:type="paragraph" w:styleId="Textodebalo">
     <w:name w:val="Balloon Text"/>
     <w:basedOn w:val="Normal"/>
-    <w:link w:val="BalloonTextChar"/>
+    <w:link w:val="TextodebaloChar"/>
     <w:uiPriority w:val="99"/>
     <w:semiHidden/>
     <w:unhideWhenUsed/>
@@ -5836,10 +5953,10 @@
       <w:lang w:val="pt-BR"/>
     </w:rPr>
   </w:style>
-  <w:style w:type="character" w:customStyle="1" w:styleId="BalloonTextChar">
-    <w:name w:val="Balloon Text Char"/>
-    <w:basedOn w:val="DefaultParagraphFont"/>
-    <w:link w:val="BalloonText"/>
+  <w:style w:type="character" w:customStyle="1" w:styleId="TextodebaloChar">
+    <w:name w:val="Texto de balão Char"/>
+    <w:basedOn w:val="Fontepargpadro"/>
+    <w:link w:val="Textodebalo"/>
     <w:uiPriority w:val="99"/>
     <w:semiHidden/>
     <w:rsid w:val="00B43BC2"/>
@@ -5849,10 +5966,10 @@
       <w:szCs w:val="16"/>
     </w:rPr>
   </w:style>
-  <w:style w:type="character" w:customStyle="1" w:styleId="Heading1Char">
-    <w:name w:val="Heading 1 Char"/>
-    <w:basedOn w:val="DefaultParagraphFont"/>
-    <w:link w:val="Heading1"/>
+  <w:style w:type="character" w:customStyle="1" w:styleId="Ttulo1Char">
+    <w:name w:val="Título 1 Char"/>
+    <w:basedOn w:val="Fontepargpadro"/>
+    <w:link w:val="Ttulo1"/>
     <w:rsid w:val="001E2E51"/>
     <w:rPr>
       <w:rFonts w:ascii="Arial" w:eastAsia="Times New Roman" w:hAnsi="Arial" w:cs="Arial"/>
@@ -5864,10 +5981,10 @@
       <w:lang w:val="en-US"/>
     </w:rPr>
   </w:style>
-  <w:style w:type="character" w:customStyle="1" w:styleId="Heading9Char">
-    <w:name w:val="Heading 9 Char"/>
-    <w:basedOn w:val="DefaultParagraphFont"/>
-    <w:link w:val="Heading9"/>
+  <w:style w:type="character" w:customStyle="1" w:styleId="Ttulo9Char">
+    <w:name w:val="Título 9 Char"/>
+    <w:basedOn w:val="Fontepargpadro"/>
+    <w:link w:val="Ttulo9"/>
     <w:rsid w:val="001E2E51"/>
     <w:rPr>
       <w:rFonts w:ascii="Arial" w:eastAsia="Times New Roman" w:hAnsi="Arial" w:cs="Arial"/>
@@ -5878,7 +5995,7 @@
   </w:style>
   <w:style w:type="character" w:styleId="Hyperlink">
     <w:name w:val="Hyperlink"/>
-    <w:basedOn w:val="DefaultParagraphFont"/>
+    <w:basedOn w:val="Fontepargpadro"/>
     <w:uiPriority w:val="99"/>
     <w:unhideWhenUsed/>
     <w:rsid w:val="00541EE8"/>
@@ -5887,7 +6004,7 @@
       <w:u w:val="single"/>
     </w:rPr>
   </w:style>
-  <w:style w:type="paragraph" w:styleId="ListParagraph">
+  <w:style w:type="paragraph" w:styleId="PargrafodaLista">
     <w:name w:val="List Paragraph"/>
     <w:basedOn w:val="Normal"/>
     <w:uiPriority w:val="34"/>
@@ -5898,9 +6015,9 @@
       <w:contextualSpacing/>
     </w:pPr>
   </w:style>
-  <w:style w:type="character" w:styleId="Strong">
+  <w:style w:type="character" w:styleId="Forte">
     <w:name w:val="Strong"/>
-    <w:basedOn w:val="DefaultParagraphFont"/>
+    <w:basedOn w:val="Fontepargpadro"/>
     <w:uiPriority w:val="22"/>
     <w:qFormat/>
     <w:rsid w:val="003A5D75"/>
@@ -5925,9 +6042,9 @@
       <w:lang w:val="pt-BR" w:eastAsia="pt-BR"/>
     </w:rPr>
   </w:style>
-  <w:style w:type="character" w:styleId="UnresolvedMention">
+  <w:style w:type="character" w:styleId="MenoPendente">
     <w:name w:val="Unresolved Mention"/>
-    <w:basedOn w:val="DefaultParagraphFont"/>
+    <w:basedOn w:val="Fontepargpadro"/>
     <w:uiPriority w:val="99"/>
     <w:rsid w:val="0055696E"/>
     <w:rPr>
@@ -5935,10 +6052,10 @@
       <w:shd w:val="clear" w:color="auto" w:fill="E1DFDD"/>
     </w:rPr>
   </w:style>
-  <w:style w:type="character" w:customStyle="1" w:styleId="Heading3Char">
-    <w:name w:val="Heading 3 Char"/>
-    <w:basedOn w:val="DefaultParagraphFont"/>
-    <w:link w:val="Heading3"/>
+  <w:style w:type="character" w:customStyle="1" w:styleId="Ttulo3Char">
+    <w:name w:val="Título 3 Char"/>
+    <w:basedOn w:val="Fontepargpadro"/>
+    <w:link w:val="Ttulo3"/>
     <w:uiPriority w:val="9"/>
     <w:semiHidden/>
     <w:rsid w:val="006B771B"/>

</xml_diff>